<commit_message>
add vncserver and vncview configuration
</commit_message>
<xml_diff>
--- a/VNCServerCQIU.docx
+++ b/VNCServerCQIU.docx
@@ -21,7 +21,6 @@
           <w:rFonts w:ascii="Times New Roman" w:hAnsi="Times New Roman" w:cs="Times New Roman"/>
         </w:rPr>
       </w:pPr>
-      <w:proofErr w:type="spellStart"/>
       <w:r>
         <w:rPr>
           <w:rFonts w:ascii="Times New Roman" w:eastAsia="宋体" w:hAnsi="Times New Roman" w:cs="Times New Roman" w:hint="eastAsia"/>
@@ -34,7 +33,6 @@
         </w:rPr>
         <w:t>NCServer</w:t>
       </w:r>
-      <w:proofErr w:type="spellEnd"/>
     </w:p>
     <w:p>
       <w:pPr>
@@ -1882,81 +1880,45 @@
       <w:r>
         <w:t>来说，可以从</w:t>
       </w:r>
-      <w:proofErr w:type="gramStart"/>
       <w:r>
         <w:t>”</w:t>
       </w:r>
-      <w:proofErr w:type="gramEnd"/>
       <w:r>
         <w:rPr>
           <w:highlight w:val="yellow"/>
         </w:rPr>
         <w:t>文件</w:t>
       </w:r>
-      <w:proofErr w:type="gramStart"/>
       <w:r>
         <w:rPr>
           <w:highlight w:val="yellow"/>
         </w:rPr>
+        <w:t>”--&gt;”</w:t>
+      </w:r>
+      <w:r>
+        <w:rPr>
+          <w:highlight w:val="yellow"/>
+        </w:rPr>
+        <w:t>页面设置</w:t>
+      </w:r>
+      <w:r>
+        <w:rPr>
+          <w:highlight w:val="yellow"/>
+        </w:rPr>
+        <w:t>”--&gt;”</w:t>
+      </w:r>
+      <w:r>
+        <w:rPr>
+          <w:highlight w:val="yellow"/>
+        </w:rPr>
+        <w:t>文档网络</w:t>
+      </w:r>
+      <w:r>
+        <w:rPr>
+          <w:highlight w:val="yellow"/>
+        </w:rPr>
         <w:t>”</w:t>
       </w:r>
-      <w:proofErr w:type="gramEnd"/>
-      <w:r>
-        <w:rPr>
-          <w:highlight w:val="yellow"/>
-        </w:rPr>
-        <w:t>--&gt;</w:t>
-      </w:r>
-      <w:proofErr w:type="gramStart"/>
-      <w:r>
-        <w:rPr>
-          <w:highlight w:val="yellow"/>
-        </w:rPr>
-        <w:t>”</w:t>
-      </w:r>
-      <w:proofErr w:type="gramEnd"/>
-      <w:r>
-        <w:rPr>
-          <w:highlight w:val="yellow"/>
-        </w:rPr>
-        <w:t>页面设置</w:t>
-      </w:r>
-      <w:proofErr w:type="gramStart"/>
-      <w:r>
-        <w:rPr>
-          <w:highlight w:val="yellow"/>
-        </w:rPr>
-        <w:t>”</w:t>
-      </w:r>
-      <w:proofErr w:type="gramEnd"/>
-      <w:r>
-        <w:rPr>
-          <w:highlight w:val="yellow"/>
-        </w:rPr>
-        <w:t>--&gt;</w:t>
-      </w:r>
-      <w:proofErr w:type="gramStart"/>
-      <w:r>
-        <w:rPr>
-          <w:highlight w:val="yellow"/>
-        </w:rPr>
-        <w:t>”</w:t>
-      </w:r>
-      <w:proofErr w:type="gramEnd"/>
-      <w:r>
-        <w:rPr>
-          <w:highlight w:val="yellow"/>
-        </w:rPr>
-        <w:t>文档网络</w:t>
-      </w:r>
-      <w:proofErr w:type="gramStart"/>
-      <w:r>
-        <w:rPr>
-          <w:highlight w:val="yellow"/>
-        </w:rPr>
-        <w:t>”</w:t>
-      </w:r>
-      <w:proofErr w:type="gramEnd"/>
       <w:r>
         <w:rPr>
           <w:highlight w:val="yellow"/>
@@ -2003,7 +1965,6 @@
           <w:b w:val="0"/>
         </w:rPr>
       </w:pPr>
-      <w:proofErr w:type="spellStart"/>
       <w:r>
         <w:rPr>
           <w:rFonts w:ascii="Times New Roman" w:eastAsia="微软雅黑" w:hAnsi="Times New Roman"/>
@@ -2011,7 +1972,6 @@
         </w:rPr>
         <w:t>RealVNC</w:t>
       </w:r>
-      <w:proofErr w:type="spellEnd"/>
       <w:r>
         <w:rPr>
           <w:rFonts w:ascii="Times New Roman" w:eastAsia="微软雅黑" w:hAnsi="Times New Roman" w:hint="eastAsia"/>
@@ -2145,6 +2105,9 @@
         </w:rPr>
       </w:pPr>
       <w:r>
+        <w:rPr>
+          <w:noProof/>
+        </w:rPr>
         <w:lastRenderedPageBreak/>
         <w:drawing>
           <wp:inline distT="0" distB="0" distL="0" distR="0" wp14:anchorId="5E00C52B" wp14:editId="63FFA331">
@@ -2190,6 +2153,9 @@
         <w:t xml:space="preserve"> </w:t>
       </w:r>
       <w:r>
+        <w:rPr>
+          <w:noProof/>
+        </w:rPr>
         <w:drawing>
           <wp:inline distT="0" distB="0" distL="0" distR="0" wp14:anchorId="73AFA118" wp14:editId="5AECAC3D">
             <wp:extent cx="2608564" cy="2035175"/>
@@ -2272,6 +2238,9 @@
         <w:jc w:val="center"/>
       </w:pPr>
       <w:r>
+        <w:rPr>
+          <w:noProof/>
+        </w:rPr>
         <w:drawing>
           <wp:inline distT="0" distB="0" distL="0" distR="0" wp14:anchorId="73A5E24E" wp14:editId="697D89DE">
             <wp:extent cx="1720850" cy="2340356"/>
@@ -2320,11 +2289,11 @@
     <w:p>
       <w:pPr>
         <w:jc w:val="center"/>
-        <w:rPr>
-          <w:rFonts w:hint="eastAsia"/>
-        </w:rPr>
-      </w:pPr>
-      <w:r>
+      </w:pPr>
+      <w:r>
+        <w:rPr>
+          <w:noProof/>
+        </w:rPr>
         <w:drawing>
           <wp:inline distT="0" distB="0" distL="0" distR="0" wp14:anchorId="0CEB42D8" wp14:editId="5D111EBF">
             <wp:extent cx="1683548" cy="2438400"/>
@@ -2362,19 +2331,8 @@
         </w:drawing>
       </w:r>
     </w:p>
-    <w:p>
-      <w:pPr>
-        <w:rPr>
-          <w:rFonts w:hint="eastAsia"/>
-        </w:rPr>
-      </w:pPr>
-    </w:p>
-    <w:p>
-      <w:pPr>
-        <w:rPr>
-          <w:rFonts w:hint="eastAsia"/>
-        </w:rPr>
-      </w:pPr>
+    <w:p/>
+    <w:p>
       <w:r>
         <w:rPr>
           <w:rFonts w:hint="eastAsia"/>
@@ -2421,34 +2379,12 @@
           <w:szCs w:val="30"/>
         </w:rPr>
         <w:lastRenderedPageBreak/>
-        <w:t>配置</w:t>
-      </w:r>
-      <w:r>
-        <w:rPr>
-          <w:rFonts w:hint="eastAsia"/>
-          <w:b w:val="0"/>
-          <w:sz w:val="30"/>
-          <w:szCs w:val="30"/>
-        </w:rPr>
-        <w:t>方法</w:t>
-      </w:r>
-    </w:p>
-    <w:p>
-      <w:pPr>
-        <w:rPr>
-          <w:rFonts w:hint="eastAsia"/>
-        </w:rPr>
-      </w:pPr>
-      <w:r>
-        <w:t xml:space="preserve">  </w:t>
-      </w:r>
-      <w:proofErr w:type="spellStart"/>
-      <w:r>
-        <w:t>VNCServer</w:t>
-      </w:r>
-      <w:proofErr w:type="spellEnd"/>
-      <w:r>
-        <w:t xml:space="preserve"> </w:t>
+        <w:t>配置方法</w:t>
+      </w:r>
+    </w:p>
+    <w:p>
+      <w:r>
+        <w:t xml:space="preserve">  VNCServer </w:t>
       </w:r>
       <w:r>
         <w:rPr>
@@ -2476,16 +2412,269 @@
       <w:pPr>
         <w:adjustRightInd w:val="0"/>
         <w:snapToGrid w:val="0"/>
+      </w:pPr>
+    </w:p>
+    <w:p>
+      <w:pPr>
+        <w:adjustRightInd w:val="0"/>
+        <w:snapToGrid w:val="0"/>
+      </w:pPr>
+      <w:r>
         <w:rPr>
           <w:rFonts w:hint="eastAsia"/>
         </w:rPr>
-      </w:pPr>
+        <w:t>VNCServer</w:t>
+      </w:r>
+      <w:r>
+        <w:rPr>
+          <w:rFonts w:hint="eastAsia"/>
+        </w:rPr>
+        <w:t>配置</w:t>
+      </w:r>
+    </w:p>
+    <w:p>
+      <w:pPr>
+        <w:adjustRightInd w:val="0"/>
+        <w:snapToGrid w:val="0"/>
+      </w:pPr>
+      <w:r>
+        <w:rPr>
+          <w:noProof/>
+          <w:snapToGrid/>
+        </w:rPr>
+        <w:drawing>
+          <wp:inline distT="0" distB="0" distL="0" distR="0" wp14:anchorId="10A910E7" wp14:editId="40FA1CE6">
+            <wp:extent cx="2400000" cy="3371429"/>
+            <wp:effectExtent l="0" t="0" r="635" b="635"/>
+            <wp:docPr id="5" name="图片 5"/>
+            <wp:cNvGraphicFramePr>
+              <a:graphicFrameLocks xmlns:a="http://schemas.openxmlformats.org/drawingml/2006/main" noChangeAspect="1"/>
+            </wp:cNvGraphicFramePr>
+            <a:graphic xmlns:a="http://schemas.openxmlformats.org/drawingml/2006/main">
+              <a:graphicData uri="http://schemas.openxmlformats.org/drawingml/2006/picture">
+                <pic:pic xmlns:pic="http://schemas.openxmlformats.org/drawingml/2006/picture">
+                  <pic:nvPicPr>
+                    <pic:cNvPr id="1" name=""/>
+                    <pic:cNvPicPr/>
+                  </pic:nvPicPr>
+                  <pic:blipFill>
+                    <a:blip r:embed="rId14"/>
+                    <a:stretch>
+                      <a:fillRect/>
+                    </a:stretch>
+                  </pic:blipFill>
+                  <pic:spPr>
+                    <a:xfrm>
+                      <a:off x="0" y="0"/>
+                      <a:ext cx="2400000" cy="3371429"/>
+                    </a:xfrm>
+                    <a:prstGeom prst="rect">
+                      <a:avLst/>
+                    </a:prstGeom>
+                  </pic:spPr>
+                </pic:pic>
+              </a:graphicData>
+            </a:graphic>
+          </wp:inline>
+        </w:drawing>
+      </w:r>
+    </w:p>
+    <w:p>
+      <w:pPr>
+        <w:adjustRightInd w:val="0"/>
+        <w:snapToGrid w:val="0"/>
+      </w:pPr>
+    </w:p>
+    <w:p>
+      <w:pPr>
+        <w:adjustRightInd w:val="0"/>
+        <w:snapToGrid w:val="0"/>
+      </w:pPr>
+    </w:p>
+    <w:p>
+      <w:pPr>
+        <w:adjustRightInd w:val="0"/>
+        <w:snapToGrid w:val="0"/>
+      </w:pPr>
+      <w:r>
+        <w:rPr>
+          <w:noProof/>
+          <w:snapToGrid/>
+        </w:rPr>
+        <w:lastRenderedPageBreak/>
+        <w:drawing>
+          <wp:inline distT="0" distB="0" distL="0" distR="0" wp14:anchorId="7742057F" wp14:editId="2D9F856A">
+            <wp:extent cx="5274310" cy="4728845"/>
+            <wp:effectExtent l="0" t="0" r="0" b="0"/>
+            <wp:docPr id="6" name="图片 6"/>
+            <wp:cNvGraphicFramePr>
+              <a:graphicFrameLocks xmlns:a="http://schemas.openxmlformats.org/drawingml/2006/main" noChangeAspect="1"/>
+            </wp:cNvGraphicFramePr>
+            <a:graphic xmlns:a="http://schemas.openxmlformats.org/drawingml/2006/main">
+              <a:graphicData uri="http://schemas.openxmlformats.org/drawingml/2006/picture">
+                <pic:pic xmlns:pic="http://schemas.openxmlformats.org/drawingml/2006/picture">
+                  <pic:nvPicPr>
+                    <pic:cNvPr id="1" name=""/>
+                    <pic:cNvPicPr/>
+                  </pic:nvPicPr>
+                  <pic:blipFill>
+                    <a:blip r:embed="rId15"/>
+                    <a:stretch>
+                      <a:fillRect/>
+                    </a:stretch>
+                  </pic:blipFill>
+                  <pic:spPr>
+                    <a:xfrm>
+                      <a:off x="0" y="0"/>
+                      <a:ext cx="5274310" cy="4728845"/>
+                    </a:xfrm>
+                    <a:prstGeom prst="rect">
+                      <a:avLst/>
+                    </a:prstGeom>
+                  </pic:spPr>
+                </pic:pic>
+              </a:graphicData>
+            </a:graphic>
+          </wp:inline>
+        </w:drawing>
+      </w:r>
+    </w:p>
+    <w:p>
+      <w:pPr>
+        <w:adjustRightInd w:val="0"/>
+        <w:snapToGrid w:val="0"/>
+      </w:pPr>
+      <w:r>
+        <w:rPr>
+          <w:noProof/>
+          <w:snapToGrid/>
+        </w:rPr>
+        <w:drawing>
+          <wp:inline distT="0" distB="0" distL="0" distR="0" wp14:anchorId="6752656A" wp14:editId="634741DD">
+            <wp:extent cx="5274310" cy="3209290"/>
+            <wp:effectExtent l="0" t="0" r="0" b="0"/>
+            <wp:docPr id="7" name="图片 7"/>
+            <wp:cNvGraphicFramePr>
+              <a:graphicFrameLocks xmlns:a="http://schemas.openxmlformats.org/drawingml/2006/main" noChangeAspect="1"/>
+            </wp:cNvGraphicFramePr>
+            <a:graphic xmlns:a="http://schemas.openxmlformats.org/drawingml/2006/main">
+              <a:graphicData uri="http://schemas.openxmlformats.org/drawingml/2006/picture">
+                <pic:pic xmlns:pic="http://schemas.openxmlformats.org/drawingml/2006/picture">
+                  <pic:nvPicPr>
+                    <pic:cNvPr id="1" name=""/>
+                    <pic:cNvPicPr/>
+                  </pic:nvPicPr>
+                  <pic:blipFill>
+                    <a:blip r:embed="rId16"/>
+                    <a:stretch>
+                      <a:fillRect/>
+                    </a:stretch>
+                  </pic:blipFill>
+                  <pic:spPr>
+                    <a:xfrm>
+                      <a:off x="0" y="0"/>
+                      <a:ext cx="5274310" cy="3209290"/>
+                    </a:xfrm>
+                    <a:prstGeom prst="rect">
+                      <a:avLst/>
+                    </a:prstGeom>
+                  </pic:spPr>
+                </pic:pic>
+              </a:graphicData>
+            </a:graphic>
+          </wp:inline>
+        </w:drawing>
+      </w:r>
+    </w:p>
+    <w:p>
+      <w:pPr>
+        <w:adjustRightInd w:val="0"/>
+        <w:snapToGrid w:val="0"/>
+      </w:pPr>
+    </w:p>
+    <w:p>
+      <w:pPr>
+        <w:adjustRightInd w:val="0"/>
+        <w:snapToGrid w:val="0"/>
+      </w:pPr>
+      <w:r>
+        <w:rPr>
+          <w:rFonts w:hint="eastAsia"/>
+        </w:rPr>
+        <w:t>VNC</w:t>
+      </w:r>
+      <w:r>
+        <w:t xml:space="preserve"> </w:t>
+      </w:r>
       <w:bookmarkStart w:id="10" w:name="_GoBack"/>
       <w:bookmarkEnd w:id="10"/>
+      <w:r>
+        <w:rPr>
+          <w:rFonts w:hint="eastAsia"/>
+        </w:rPr>
+        <w:t>View</w:t>
+      </w:r>
+      <w:r>
+        <w:rPr>
+          <w:rFonts w:hint="eastAsia"/>
+        </w:rPr>
+        <w:t>的配置</w:t>
+      </w:r>
+    </w:p>
+    <w:p>
+      <w:pPr>
+        <w:adjustRightInd w:val="0"/>
+        <w:snapToGrid w:val="0"/>
+        <w:rPr>
+          <w:rFonts w:hint="eastAsia"/>
+        </w:rPr>
+      </w:pPr>
+      <w:r>
+        <w:rPr>
+          <w:noProof/>
+          <w:snapToGrid/>
+        </w:rPr>
+        <w:lastRenderedPageBreak/>
+        <w:drawing>
+          <wp:inline distT="0" distB="0" distL="0" distR="0" wp14:anchorId="559F0146" wp14:editId="5000C234">
+            <wp:extent cx="4228571" cy="3542857"/>
+            <wp:effectExtent l="0" t="0" r="635" b="635"/>
+            <wp:docPr id="8" name="图片 8"/>
+            <wp:cNvGraphicFramePr>
+              <a:graphicFrameLocks xmlns:a="http://schemas.openxmlformats.org/drawingml/2006/main" noChangeAspect="1"/>
+            </wp:cNvGraphicFramePr>
+            <a:graphic xmlns:a="http://schemas.openxmlformats.org/drawingml/2006/main">
+              <a:graphicData uri="http://schemas.openxmlformats.org/drawingml/2006/picture">
+                <pic:pic xmlns:pic="http://schemas.openxmlformats.org/drawingml/2006/picture">
+                  <pic:nvPicPr>
+                    <pic:cNvPr id="1" name=""/>
+                    <pic:cNvPicPr/>
+                  </pic:nvPicPr>
+                  <pic:blipFill>
+                    <a:blip r:embed="rId17"/>
+                    <a:stretch>
+                      <a:fillRect/>
+                    </a:stretch>
+                  </pic:blipFill>
+                  <pic:spPr>
+                    <a:xfrm>
+                      <a:off x="0" y="0"/>
+                      <a:ext cx="4228571" cy="3542857"/>
+                    </a:xfrm>
+                    <a:prstGeom prst="rect">
+                      <a:avLst/>
+                    </a:prstGeom>
+                  </pic:spPr>
+                </pic:pic>
+              </a:graphicData>
+            </a:graphic>
+          </wp:inline>
+        </w:drawing>
+      </w:r>
     </w:p>
     <w:sectPr>
-      <w:headerReference w:type="default" r:id="rId14"/>
-      <w:footerReference w:type="default" r:id="rId15"/>
+      <w:headerReference w:type="default" r:id="rId18"/>
+      <w:footerReference w:type="default" r:id="rId19"/>
       <w:pgSz w:w="11906" w:h="16838"/>
       <w:pgMar w:top="1440" w:right="1800" w:bottom="1440" w:left="1800" w:header="851" w:footer="992" w:gutter="0"/>
       <w:cols w:space="0"/>
@@ -2580,13 +2769,7 @@
               <w:rPr>
                 <w:lang w:val="zh-CN"/>
               </w:rPr>
-              <w:t xml:space="preserve"> </w:t>
-            </w:r>
-            <w:r>
-              <w:rPr>
-                <w:lang w:val="zh-CN"/>
-              </w:rPr>
-              <w:t xml:space="preserve">/ </w:t>
+              <w:t xml:space="preserve"> / </w:t>
             </w:r>
             <w:r>
               <w:rPr>
@@ -2977,7 +3160,7 @@
     <w:lsdException w:name="Table Web 2" w:semiHidden="1" w:unhideWhenUsed="1"/>
     <w:lsdException w:name="Table Web 3" w:semiHidden="1" w:unhideWhenUsed="1"/>
     <w:lsdException w:name="Balloon Text" w:unhideWhenUsed="1" w:qFormat="1"/>
-    <w:lsdException w:name="Table Grid" w:semiHidden="1" w:uiPriority="59" w:unhideWhenUsed="1"/>
+    <w:lsdException w:name="Table Grid" w:uiPriority="59"/>
     <w:lsdException w:name="Table Theme" w:semiHidden="1" w:unhideWhenUsed="1"/>
     <w:lsdException w:name="Placeholder Text" w:semiHidden="1" w:unhideWhenUsed="1"/>
     <w:lsdException w:name="No Spacing" w:semiHidden="1" w:unhideWhenUsed="1"/>
@@ -3200,7 +3383,7 @@
   <w:style w:type="paragraph" w:default="1" w:styleId="a">
     <w:name w:val="Normal"/>
     <w:qFormat/>
-    <w:rsid w:val="00B23232"/>
+    <w:rsid w:val="00D5434F"/>
     <w:pPr>
       <w:widowControl w:val="0"/>
       <w:jc w:val="both"/>

</xml_diff>